<commit_message>
Lecture 1 and git reports
Lecture 1 and git reports
</commit_message>
<xml_diff>
--- a/Lecture1 & git.docx
+++ b/Lecture1 & git.docx
@@ -23,6 +23,9 @@
         <w:bidi w:val="0"/>
       </w:pPr>
       <w:r>
+        <w:rPr>
+          <w:noProof/>
+        </w:rPr>
         <w:drawing>
           <wp:inline distT="0" distB="0" distL="0" distR="0" wp14:anchorId="014A8476" wp14:editId="22C8622F">
             <wp:extent cx="1524000" cy="342900"/>
@@ -93,7 +96,6 @@
       <w:pPr>
         <w:bidi w:val="0"/>
         <w:rPr>
-          <w:rFonts w:hint="cs"/>
           <w:rtl/>
         </w:rPr>
       </w:pPr>
@@ -111,13 +113,13 @@
     <w:p>
       <w:pPr>
         <w:rPr>
-          <w:rFonts w:hint="cs"/>
           <w:rtl/>
         </w:rPr>
       </w:pPr>
       <w:r>
         <w:rPr>
           <w:rFonts w:cs="Arial"/>
+          <w:noProof/>
           <w:rtl/>
         </w:rPr>
         <w:drawing>
@@ -181,7 +183,6 @@
     <w:p>
       <w:pPr>
         <w:rPr>
-          <w:rFonts w:hint="cs"/>
           <w:rtl/>
         </w:rPr>
       </w:pPr>
@@ -257,6 +258,7 @@
       <w:r>
         <w:rPr>
           <w:rFonts w:cs="Arial"/>
+          <w:noProof/>
           <w:rtl/>
         </w:rPr>
         <w:lastRenderedPageBreak/>
@@ -300,21 +302,6 @@
     <w:p>
       <w:pPr>
         <w:rPr>
-          <w:rtl/>
-        </w:rPr>
-      </w:pPr>
-      <w:r>
-        <w:rPr>
-          <w:rFonts w:hint="cs"/>
-          <w:rtl/>
-        </w:rPr>
-        <w:t>הרצאה 4:</w:t>
-      </w:r>
-    </w:p>
-    <w:p>
-      <w:pPr>
-        <w:rPr>
-          <w:rFonts w:hint="cs"/>
           <w:rtl/>
         </w:rPr>
       </w:pPr>

</xml_diff>